<commit_message>
PDF submitted to coursera
</commit_message>
<xml_diff>
--- a/Stat_Inference/wk4project-inference.docx
+++ b/Stat_Inference/wk4project-inference.docx
@@ -131,7 +131,7 @@
         <w:pStyle w:val="FirstParagraph"/>
       </w:pPr>
       <w:r>
-        <w:t xml:space="preserve">This paper analyses how dosage levels and delivery method of vitmain C effect the length of odontoblasts (cells responsible for tooth growth) in 60 guinea pigs. Each animal received one of three dose levels of vitamin C (0.5, 1, and 2 mg/day) by one of two delivery methods, (orange juice or ascorbic acid (a form of vitamin C and coded as VC).</w:t>
+        <w:t xml:space="preserve">This paper analyses how dosage levels and delivery method of vitamin C effect the length of odontoblasts (cells responsible for tooth growth) in 60 guinea pigs. Each animal received one of three dose levels of vitamin C (0.5, 1, and 2 mg/day) by one of two delivery methods, (orange juice or ascorbic acid (a form of vitamin C and coded as VC).</w:t>
       </w:r>
     </w:p>
     <w:p>
@@ -3043,7 +3043,7 @@
     </w:lvl>
   </w:abstractNum>
   <w:abstractNum w:abstractNumId="990">
-    <w:nsid w:val="bd3ac6fa"/>
+    <w:nsid w:val="d602aa7d"/>
     <w:multiLevelType w:val="multilevel"/>
     <w:lvl w:ilvl="0">
       <w:numFmt w:val="bullet"/>
@@ -3124,7 +3124,7 @@
     </w:lvl>
   </w:abstractNum>
   <w:abstractNum w:abstractNumId="991">
-    <w:nsid w:val="720ec48c"/>
+    <w:nsid w:val="48aa9de3"/>
     <w:multiLevelType w:val="multilevel"/>
     <w:lvl w:ilvl="0">
       <w:numFmt w:val="bullet"/>

</xml_diff>